<commit_message>
Added ActionResults and RouterController class
</commit_message>
<xml_diff>
--- a/C# Web Development Basics/08 Creating Simple MVC FRAMEWORK/07. Web-Dev-Basics-Introduction-To-MVC-Lab.docx
+++ b/C# Web Development Basics/08 Creating Simple MVC FRAMEWORK/07. Web-Dev-Basics-Introduction-To-MVC-Lab.docx
@@ -1,6 +1,6 @@
 
 <file path=word/document.xml><?xml version="1.0" encoding="utf-8"?>
-<w:document xmlns:wpc="http://schemas.microsoft.com/office/word/2010/wordprocessingCanvas" xmlns:cx="http://schemas.microsoft.com/office/drawing/2014/chartex" xmlns:cx1="http://schemas.microsoft.com/office/drawing/2015/9/8/chartex" xmlns:cx2="http://schemas.microsoft.com/office/drawing/2015/10/21/chartex" xmlns:cx3="http://schemas.microsoft.com/office/drawing/2016/5/9/chartex" xmlns:cx4="http://schemas.microsoft.com/office/drawing/2016/5/10/chartex" xmlns:cx5="http://schemas.microsoft.com/office/drawing/2016/5/11/chartex" xmlns:cx6="http://schemas.microsoft.com/office/drawing/2016/5/12/chartex" xmlns:cx7="http://schemas.microsoft.com/office/drawing/2016/5/13/chartex" xmlns:cx8="http://schemas.microsoft.com/office/drawing/2016/5/14/chartex" xmlns:mc="http://schemas.openxmlformats.org/markup-compatibility/2006" xmlns:aink="http://schemas.microsoft.com/office/drawing/2016/ink" xmlns:am3d="http://schemas.microsoft.com/office/drawing/2017/model3d" xmlns:o="urn:schemas-microsoft-com:office:office" xmlns:r="http://schemas.openxmlformats.org/officeDocument/2006/relationships" xmlns:m="http://schemas.openxmlformats.org/officeDocument/2006/math" xmlns:v="urn:schemas-microsoft-com:vml" xmlns:wp14="http://schemas.microsoft.com/office/word/2010/wordprocessingDrawing" xmlns:wp="http://schemas.openxmlformats.org/drawingml/2006/wordprocessingDrawing" xmlns:w10="urn:schemas-microsoft-com:office:word" xmlns:w="http://schemas.openxmlformats.org/wordprocessingml/2006/main" xmlns:w14="http://schemas.microsoft.com/office/word/2010/wordml" xmlns:w15="http://schemas.microsoft.com/office/word/2012/wordml" xmlns:w16cid="http://schemas.microsoft.com/office/word/2016/wordml/cid" xmlns:w16se="http://schemas.microsoft.com/office/word/2015/wordml/symex" xmlns:wpg="http://schemas.microsoft.com/office/word/2010/wordprocessingGroup" xmlns:wpi="http://schemas.microsoft.com/office/word/2010/wordprocessingInk" xmlns:wne="http://schemas.microsoft.com/office/word/2006/wordml" xmlns:wps="http://schemas.microsoft.com/office/word/2010/wordprocessingShape" mc:Ignorable="w14 w15 w16se w16cid wp14">
+<w:document xmlns:wpc="http://schemas.microsoft.com/office/word/2010/wordprocessingCanvas" xmlns:mc="http://schemas.openxmlformats.org/markup-compatibility/2006" xmlns:o="urn:schemas-microsoft-com:office:office" xmlns:r="http://schemas.openxmlformats.org/officeDocument/2006/relationships" xmlns:m="http://schemas.openxmlformats.org/officeDocument/2006/math" xmlns:v="urn:schemas-microsoft-com:vml" xmlns:wp14="http://schemas.microsoft.com/office/word/2010/wordprocessingDrawing" xmlns:wp="http://schemas.openxmlformats.org/drawingml/2006/wordprocessingDrawing" xmlns:w10="urn:schemas-microsoft-com:office:word" xmlns:w="http://schemas.openxmlformats.org/wordprocessingml/2006/main" xmlns:w14="http://schemas.microsoft.com/office/word/2010/wordml" xmlns:w15="http://schemas.microsoft.com/office/word/2012/wordml" xmlns:wpg="http://schemas.microsoft.com/office/word/2010/wordprocessingGroup" xmlns:wpi="http://schemas.microsoft.com/office/word/2010/wordprocessingInk" xmlns:wne="http://schemas.microsoft.com/office/word/2006/wordml" xmlns:wps="http://schemas.microsoft.com/office/word/2010/wordprocessingShape" mc:Ignorable="w14 w15 wp14">
   <w:body>
     <w:p>
       <w:pPr>
@@ -580,7 +580,7 @@
             <v:path o:extrusionok="f" gradientshapeok="t" o:connecttype="rect"/>
             <o:lock v:ext="edit" aspectratio="t"/>
           </v:shapetype>
-          <v:shape id="_x0000_i1025" type="#_x0000_t75" style="width:366.6pt;height:71.4pt" o:bordertopcolor="this" o:borderleftcolor="this" o:borderbottomcolor="this" o:borderrightcolor="this">
+          <v:shape id="_x0000_i1025" type="#_x0000_t75" style="width:366.75pt;height:71.25pt" o:bordertopcolor="this" o:borderleftcolor="this" o:borderbottomcolor="this" o:borderrightcolor="this">
             <v:imagedata r:id="rId10" o:title="2"/>
             <w10:bordertop type="single" width="6"/>
             <w10:borderleft type="single" width="6"/>
@@ -680,7 +680,7 @@
       <w:r>
         <w:lastRenderedPageBreak/>
         <w:pict>
-          <v:shape id="_x0000_i1026" type="#_x0000_t75" style="width:359.4pt;height:175.8pt" o:bordertopcolor="this" o:borderleftcolor="this" o:borderbottomcolor="this" o:borderrightcolor="this">
+          <v:shape id="_x0000_i1026" type="#_x0000_t75" style="width:359.25pt;height:175.5pt" o:bordertopcolor="this" o:borderleftcolor="this" o:borderbottomcolor="this" o:borderrightcolor="this">
             <v:imagedata r:id="rId11" o:title="2a"/>
             <w10:bordertop type="single" width="6"/>
             <w10:borderleft type="single" width="6"/>
@@ -2718,15 +2718,7 @@
         <w:t xml:space="preserve"> </w:t>
       </w:r>
       <w:r>
-        <w:t xml:space="preserve">interfaces, so that we could </w:t>
-      </w:r>
-      <w:proofErr w:type="gramStart"/>
-      <w:r>
-        <w:t>actually make</w:t>
-      </w:r>
-      <w:proofErr w:type="gramEnd"/>
-      <w:r>
-        <w:t xml:space="preserve"> </w:t>
+        <w:t xml:space="preserve">interfaces, so that we could actually make </w:t>
       </w:r>
       <w:r>
         <w:rPr>
@@ -4238,7 +4230,7 @@
         <w:rPr>
           <w:rStyle w:val="CodeChar"/>
         </w:rPr>
-        <w:t>IHandleable</w:t>
+        <w:t>9</w:t>
       </w:r>
       <w:r>
         <w:t xml:space="preserve"> interface</w:t>
@@ -4380,8 +4372,6 @@
           </wp:inline>
         </w:drawing>
       </w:r>
-      <w:bookmarkStart w:id="0" w:name="_GoBack"/>
-      <w:bookmarkEnd w:id="0"/>
     </w:p>
     <w:p>
       <w:r>
@@ -6896,12 +6886,14 @@
       <w:r>
         <w:t xml:space="preserve"> </w:t>
       </w:r>
+      <w:bookmarkStart w:id="0" w:name="_GoBack"/>
       <w:r>
         <w:rPr>
           <w:rStyle w:val="CodeChar"/>
         </w:rPr>
         <w:t>MvcEngine</w:t>
       </w:r>
+      <w:bookmarkEnd w:id="0"/>
       <w:r>
         <w:t xml:space="preserve">, </w:t>
       </w:r>
@@ -7085,7 +7077,7 @@
       </w:pPr>
       <w:r>
         <w:pict>
-          <v:shape id="_x0000_i1027" type="#_x0000_t75" style="width:371.4pt;height:131.4pt">
+          <v:shape id="_x0000_i1027" type="#_x0000_t75" style="width:371.3pt;height:131.1pt">
             <v:imagedata r:id="rId37" o:title="8c"/>
           </v:shape>
         </w:pict>
@@ -7347,15 +7339,15 @@
     </w:p>
     <w:p>
       <w:r>
-        <w:t xml:space="preserve">Time to test our framework. To create a page using our MVC framework there are several things you need to do. For example, lets imagine we need to do simple home page with greeting message that would </w:t>
+        <w:t xml:space="preserve">Time to test our framework. To create a page using our MVC framework there are several things you need to do. For example, </w:t>
       </w:r>
       <w:proofErr w:type="gramStart"/>
       <w:r>
-        <w:t>be located in</w:t>
+        <w:t>lets</w:t>
       </w:r>
       <w:proofErr w:type="gramEnd"/>
       <w:r>
-        <w:t xml:space="preserve"> Home controller and the name of the page will be Index.</w:t>
+        <w:t xml:space="preserve"> imagine we need to do simple home page with greeting message that would be located in Home controller and the name of the page will be Index.</w:t>
       </w:r>
     </w:p>
     <w:p>
@@ -7741,7 +7733,7 @@
 </file>
 
 <file path=word/endnotes.xml><?xml version="1.0" encoding="utf-8"?>
-<w:endnotes xmlns:wpc="http://schemas.microsoft.com/office/word/2010/wordprocessingCanvas" xmlns:cx="http://schemas.microsoft.com/office/drawing/2014/chartex" xmlns:cx1="http://schemas.microsoft.com/office/drawing/2015/9/8/chartex" xmlns:cx2="http://schemas.microsoft.com/office/drawing/2015/10/21/chartex" xmlns:cx3="http://schemas.microsoft.com/office/drawing/2016/5/9/chartex" xmlns:cx4="http://schemas.microsoft.com/office/drawing/2016/5/10/chartex" xmlns:cx5="http://schemas.microsoft.com/office/drawing/2016/5/11/chartex" xmlns:cx6="http://schemas.microsoft.com/office/drawing/2016/5/12/chartex" xmlns:cx7="http://schemas.microsoft.com/office/drawing/2016/5/13/chartex" xmlns:cx8="http://schemas.microsoft.com/office/drawing/2016/5/14/chartex" xmlns:mc="http://schemas.openxmlformats.org/markup-compatibility/2006" xmlns:aink="http://schemas.microsoft.com/office/drawing/2016/ink" xmlns:am3d="http://schemas.microsoft.com/office/drawing/2017/model3d" xmlns:o="urn:schemas-microsoft-com:office:office" xmlns:r="http://schemas.openxmlformats.org/officeDocument/2006/relationships" xmlns:m="http://schemas.openxmlformats.org/officeDocument/2006/math" xmlns:v="urn:schemas-microsoft-com:vml" xmlns:wp14="http://schemas.microsoft.com/office/word/2010/wordprocessingDrawing" xmlns:wp="http://schemas.openxmlformats.org/drawingml/2006/wordprocessingDrawing" xmlns:w10="urn:schemas-microsoft-com:office:word" xmlns:w="http://schemas.openxmlformats.org/wordprocessingml/2006/main" xmlns:w14="http://schemas.microsoft.com/office/word/2010/wordml" xmlns:w15="http://schemas.microsoft.com/office/word/2012/wordml" xmlns:w16cid="http://schemas.microsoft.com/office/word/2016/wordml/cid" xmlns:w16se="http://schemas.microsoft.com/office/word/2015/wordml/symex" xmlns:wpg="http://schemas.microsoft.com/office/word/2010/wordprocessingGroup" xmlns:wpi="http://schemas.microsoft.com/office/word/2010/wordprocessingInk" xmlns:wne="http://schemas.microsoft.com/office/word/2006/wordml" xmlns:wps="http://schemas.microsoft.com/office/word/2010/wordprocessingShape" mc:Ignorable="w14 w15 w16se w16cid wp14">
+<w:endnotes xmlns:wpc="http://schemas.microsoft.com/office/word/2010/wordprocessingCanvas" xmlns:mc="http://schemas.openxmlformats.org/markup-compatibility/2006" xmlns:o="urn:schemas-microsoft-com:office:office" xmlns:r="http://schemas.openxmlformats.org/officeDocument/2006/relationships" xmlns:m="http://schemas.openxmlformats.org/officeDocument/2006/math" xmlns:v="urn:schemas-microsoft-com:vml" xmlns:wp14="http://schemas.microsoft.com/office/word/2010/wordprocessingDrawing" xmlns:wp="http://schemas.openxmlformats.org/drawingml/2006/wordprocessingDrawing" xmlns:w10="urn:schemas-microsoft-com:office:word" xmlns:w="http://schemas.openxmlformats.org/wordprocessingml/2006/main" xmlns:w14="http://schemas.microsoft.com/office/word/2010/wordml" xmlns:w15="http://schemas.microsoft.com/office/word/2012/wordml" xmlns:wpg="http://schemas.microsoft.com/office/word/2010/wordprocessingGroup" xmlns:wpi="http://schemas.microsoft.com/office/word/2010/wordprocessingInk" xmlns:wne="http://schemas.microsoft.com/office/word/2006/wordml" xmlns:wps="http://schemas.microsoft.com/office/word/2010/wordprocessingShape" mc:Ignorable="w14 w15 wp14">
   <w:endnote w:type="separator" w:id="-1">
     <w:p>
       <w:pPr>
@@ -7766,7 +7758,7 @@
 </file>
 
 <file path=word/footer1.xml><?xml version="1.0" encoding="utf-8"?>
-<w:ftr xmlns:wpc="http://schemas.microsoft.com/office/word/2010/wordprocessingCanvas" xmlns:cx="http://schemas.microsoft.com/office/drawing/2014/chartex" xmlns:cx1="http://schemas.microsoft.com/office/drawing/2015/9/8/chartex" xmlns:cx2="http://schemas.microsoft.com/office/drawing/2015/10/21/chartex" xmlns:cx3="http://schemas.microsoft.com/office/drawing/2016/5/9/chartex" xmlns:cx4="http://schemas.microsoft.com/office/drawing/2016/5/10/chartex" xmlns:cx5="http://schemas.microsoft.com/office/drawing/2016/5/11/chartex" xmlns:cx6="http://schemas.microsoft.com/office/drawing/2016/5/12/chartex" xmlns:cx7="http://schemas.microsoft.com/office/drawing/2016/5/13/chartex" xmlns:cx8="http://schemas.microsoft.com/office/drawing/2016/5/14/chartex" xmlns:mc="http://schemas.openxmlformats.org/markup-compatibility/2006" xmlns:aink="http://schemas.microsoft.com/office/drawing/2016/ink" xmlns:am3d="http://schemas.microsoft.com/office/drawing/2017/model3d" xmlns:o="urn:schemas-microsoft-com:office:office" xmlns:r="http://schemas.openxmlformats.org/officeDocument/2006/relationships" xmlns:m="http://schemas.openxmlformats.org/officeDocument/2006/math" xmlns:v="urn:schemas-microsoft-com:vml" xmlns:wp14="http://schemas.microsoft.com/office/word/2010/wordprocessingDrawing" xmlns:wp="http://schemas.openxmlformats.org/drawingml/2006/wordprocessingDrawing" xmlns:w10="urn:schemas-microsoft-com:office:word" xmlns:w="http://schemas.openxmlformats.org/wordprocessingml/2006/main" xmlns:w14="http://schemas.microsoft.com/office/word/2010/wordml" xmlns:w15="http://schemas.microsoft.com/office/word/2012/wordml" xmlns:w16cid="http://schemas.microsoft.com/office/word/2016/wordml/cid" xmlns:w16se="http://schemas.microsoft.com/office/word/2015/wordml/symex" xmlns:wpg="http://schemas.microsoft.com/office/word/2010/wordprocessingGroup" xmlns:wpi="http://schemas.microsoft.com/office/word/2010/wordprocessingInk" xmlns:wne="http://schemas.microsoft.com/office/word/2006/wordml" xmlns:wps="http://schemas.microsoft.com/office/word/2010/wordprocessingShape" mc:Ignorable="w14 w15 w16se w16cid wp14">
+<w:ftr xmlns:wpc="http://schemas.microsoft.com/office/word/2010/wordprocessingCanvas" xmlns:mc="http://schemas.openxmlformats.org/markup-compatibility/2006" xmlns:o="urn:schemas-microsoft-com:office:office" xmlns:r="http://schemas.openxmlformats.org/officeDocument/2006/relationships" xmlns:m="http://schemas.openxmlformats.org/officeDocument/2006/math" xmlns:v="urn:schemas-microsoft-com:vml" xmlns:wp14="http://schemas.microsoft.com/office/word/2010/wordprocessingDrawing" xmlns:wp="http://schemas.openxmlformats.org/drawingml/2006/wordprocessingDrawing" xmlns:w10="urn:schemas-microsoft-com:office:word" xmlns:w="http://schemas.openxmlformats.org/wordprocessingml/2006/main" xmlns:w14="http://schemas.microsoft.com/office/word/2010/wordml" xmlns:w15="http://schemas.microsoft.com/office/word/2012/wordml" xmlns:wpg="http://schemas.microsoft.com/office/word/2010/wordprocessingGroup" xmlns:wpi="http://schemas.microsoft.com/office/word/2010/wordprocessingInk" xmlns:wne="http://schemas.microsoft.com/office/word/2006/wordml" xmlns:wps="http://schemas.microsoft.com/office/word/2010/wordprocessingShape" mc:Ignorable="w14 w15 wp14">
   <w:p>
     <w:pPr>
       <w:pStyle w:val="Footer"/>
@@ -8035,7 +8027,7 @@
         </mc:Choice>
         <mc:Fallback>
           <w:pict>
-            <v:line w14:anchorId="5F71A11F" id="Straight Connector 1" o:spid="_x0000_s1026" style="position:absolute;flip:y;z-index:251666432;visibility:visible;mso-wrap-style:square;mso-wrap-distance-left:9pt;mso-wrap-distance-top:0;mso-wrap-distance-right:9pt;mso-wrap-distance-bottom:0;mso-position-horizontal:absolute;mso-position-horizontal-relative:text;mso-position-vertical:absolute;mso-position-vertical-relative:text" from="-.1pt,5.2pt" to="520.7pt,5.2pt" o:gfxdata="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" strokecolor="#f37123" strokeweight="1pt">
+            <v:line w14:anchorId="6CB4D8BC" id="Straight Connector 1" o:spid="_x0000_s1026" style="position:absolute;flip:y;z-index:251666432;visibility:visible;mso-wrap-style:square;mso-wrap-distance-left:9pt;mso-wrap-distance-top:0;mso-wrap-distance-right:9pt;mso-wrap-distance-bottom:0;mso-position-horizontal:absolute;mso-position-horizontal-relative:text;mso-position-vertical:absolute;mso-position-vertical-relative:text" from="-.1pt,5.2pt" to="520.7pt,5.2pt" o:gfxdata="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" strokecolor="#f37123" strokeweight="1pt">
               <v:stroke endcap="round"/>
             </v:line>
           </w:pict>
@@ -8139,7 +8131,7 @@
                               <w:sz w:val="18"/>
                               <w:szCs w:val="18"/>
                             </w:rPr>
-                            <w:t>3</w:t>
+                            <w:t>13</w:t>
                           </w:r>
                           <w:r>
                             <w:rPr>
@@ -8182,7 +8174,7 @@
                               <w:sz w:val="18"/>
                               <w:szCs w:val="18"/>
                             </w:rPr>
-                            <w:t>24</w:t>
+                            <w:t>13</w:t>
                           </w:r>
                           <w:r>
                             <w:rPr>
@@ -8254,7 +8246,7 @@
                         <w:sz w:val="18"/>
                         <w:szCs w:val="18"/>
                       </w:rPr>
-                      <w:t>3</w:t>
+                      <w:t>13</w:t>
                     </w:r>
                     <w:r>
                       <w:rPr>
@@ -8297,7 +8289,7 @@
                         <w:sz w:val="18"/>
                         <w:szCs w:val="18"/>
                       </w:rPr>
-                      <w:t>24</w:t>
+                      <w:t>13</w:t>
                     </w:r>
                     <w:r>
                       <w:rPr>
@@ -9648,7 +9640,7 @@
 </file>
 
 <file path=word/footnotes.xml><?xml version="1.0" encoding="utf-8"?>
-<w:footnotes xmlns:wpc="http://schemas.microsoft.com/office/word/2010/wordprocessingCanvas" xmlns:cx="http://schemas.microsoft.com/office/drawing/2014/chartex" xmlns:cx1="http://schemas.microsoft.com/office/drawing/2015/9/8/chartex" xmlns:cx2="http://schemas.microsoft.com/office/drawing/2015/10/21/chartex" xmlns:cx3="http://schemas.microsoft.com/office/drawing/2016/5/9/chartex" xmlns:cx4="http://schemas.microsoft.com/office/drawing/2016/5/10/chartex" xmlns:cx5="http://schemas.microsoft.com/office/drawing/2016/5/11/chartex" xmlns:cx6="http://schemas.microsoft.com/office/drawing/2016/5/12/chartex" xmlns:cx7="http://schemas.microsoft.com/office/drawing/2016/5/13/chartex" xmlns:cx8="http://schemas.microsoft.com/office/drawing/2016/5/14/chartex" xmlns:mc="http://schemas.openxmlformats.org/markup-compatibility/2006" xmlns:aink="http://schemas.microsoft.com/office/drawing/2016/ink" xmlns:am3d="http://schemas.microsoft.com/office/drawing/2017/model3d" xmlns:o="urn:schemas-microsoft-com:office:office" xmlns:r="http://schemas.openxmlformats.org/officeDocument/2006/relationships" xmlns:m="http://schemas.openxmlformats.org/officeDocument/2006/math" xmlns:v="urn:schemas-microsoft-com:vml" xmlns:wp14="http://schemas.microsoft.com/office/word/2010/wordprocessingDrawing" xmlns:wp="http://schemas.openxmlformats.org/drawingml/2006/wordprocessingDrawing" xmlns:w10="urn:schemas-microsoft-com:office:word" xmlns:w="http://schemas.openxmlformats.org/wordprocessingml/2006/main" xmlns:w14="http://schemas.microsoft.com/office/word/2010/wordml" xmlns:w15="http://schemas.microsoft.com/office/word/2012/wordml" xmlns:w16cid="http://schemas.microsoft.com/office/word/2016/wordml/cid" xmlns:w16se="http://schemas.microsoft.com/office/word/2015/wordml/symex" xmlns:wpg="http://schemas.microsoft.com/office/word/2010/wordprocessingGroup" xmlns:wpi="http://schemas.microsoft.com/office/word/2010/wordprocessingInk" xmlns:wne="http://schemas.microsoft.com/office/word/2006/wordml" xmlns:wps="http://schemas.microsoft.com/office/word/2010/wordprocessingShape" mc:Ignorable="w14 w15 w16se w16cid wp14">
+<w:footnotes xmlns:wpc="http://schemas.microsoft.com/office/word/2010/wordprocessingCanvas" xmlns:mc="http://schemas.openxmlformats.org/markup-compatibility/2006" xmlns:o="urn:schemas-microsoft-com:office:office" xmlns:r="http://schemas.openxmlformats.org/officeDocument/2006/relationships" xmlns:m="http://schemas.openxmlformats.org/officeDocument/2006/math" xmlns:v="urn:schemas-microsoft-com:vml" xmlns:wp14="http://schemas.microsoft.com/office/word/2010/wordprocessingDrawing" xmlns:wp="http://schemas.openxmlformats.org/drawingml/2006/wordprocessingDrawing" xmlns:w10="urn:schemas-microsoft-com:office:word" xmlns:w="http://schemas.openxmlformats.org/wordprocessingml/2006/main" xmlns:w14="http://schemas.microsoft.com/office/word/2010/wordml" xmlns:w15="http://schemas.microsoft.com/office/word/2012/wordml" xmlns:wpg="http://schemas.microsoft.com/office/word/2010/wordprocessingGroup" xmlns:wpi="http://schemas.microsoft.com/office/word/2010/wordprocessingInk" xmlns:wne="http://schemas.microsoft.com/office/word/2006/wordml" xmlns:wps="http://schemas.microsoft.com/office/word/2010/wordprocessingShape" mc:Ignorable="w14 w15 wp14">
   <w:footnote w:type="separator" w:id="-1">
     <w:p>
       <w:pPr>
@@ -9673,7 +9665,7 @@
 </file>
 
 <file path=word/header1.xml><?xml version="1.0" encoding="utf-8"?>
-<w:hdr xmlns:wpc="http://schemas.microsoft.com/office/word/2010/wordprocessingCanvas" xmlns:cx="http://schemas.microsoft.com/office/drawing/2014/chartex" xmlns:cx1="http://schemas.microsoft.com/office/drawing/2015/9/8/chartex" xmlns:cx2="http://schemas.microsoft.com/office/drawing/2015/10/21/chartex" xmlns:cx3="http://schemas.microsoft.com/office/drawing/2016/5/9/chartex" xmlns:cx4="http://schemas.microsoft.com/office/drawing/2016/5/10/chartex" xmlns:cx5="http://schemas.microsoft.com/office/drawing/2016/5/11/chartex" xmlns:cx6="http://schemas.microsoft.com/office/drawing/2016/5/12/chartex" xmlns:cx7="http://schemas.microsoft.com/office/drawing/2016/5/13/chartex" xmlns:cx8="http://schemas.microsoft.com/office/drawing/2016/5/14/chartex" xmlns:mc="http://schemas.openxmlformats.org/markup-compatibility/2006" xmlns:aink="http://schemas.microsoft.com/office/drawing/2016/ink" xmlns:am3d="http://schemas.microsoft.com/office/drawing/2017/model3d" xmlns:o="urn:schemas-microsoft-com:office:office" xmlns:r="http://schemas.openxmlformats.org/officeDocument/2006/relationships" xmlns:m="http://schemas.openxmlformats.org/officeDocument/2006/math" xmlns:v="urn:schemas-microsoft-com:vml" xmlns:wp14="http://schemas.microsoft.com/office/word/2010/wordprocessingDrawing" xmlns:wp="http://schemas.openxmlformats.org/drawingml/2006/wordprocessingDrawing" xmlns:w10="urn:schemas-microsoft-com:office:word" xmlns:w="http://schemas.openxmlformats.org/wordprocessingml/2006/main" xmlns:w14="http://schemas.microsoft.com/office/word/2010/wordml" xmlns:w15="http://schemas.microsoft.com/office/word/2012/wordml" xmlns:w16cid="http://schemas.microsoft.com/office/word/2016/wordml/cid" xmlns:w16se="http://schemas.microsoft.com/office/word/2015/wordml/symex" xmlns:wpg="http://schemas.microsoft.com/office/word/2010/wordprocessingGroup" xmlns:wpi="http://schemas.microsoft.com/office/word/2010/wordprocessingInk" xmlns:wne="http://schemas.microsoft.com/office/word/2006/wordml" xmlns:wps="http://schemas.microsoft.com/office/word/2010/wordprocessingShape" mc:Ignorable="w14 w15 w16se w16cid wp14">
+<w:hdr xmlns:wpc="http://schemas.microsoft.com/office/word/2010/wordprocessingCanvas" xmlns:mc="http://schemas.openxmlformats.org/markup-compatibility/2006" xmlns:o="urn:schemas-microsoft-com:office:office" xmlns:r="http://schemas.openxmlformats.org/officeDocument/2006/relationships" xmlns:m="http://schemas.openxmlformats.org/officeDocument/2006/math" xmlns:v="urn:schemas-microsoft-com:vml" xmlns:wp14="http://schemas.microsoft.com/office/word/2010/wordprocessingDrawing" xmlns:wp="http://schemas.openxmlformats.org/drawingml/2006/wordprocessingDrawing" xmlns:w10="urn:schemas-microsoft-com:office:word" xmlns:w="http://schemas.openxmlformats.org/wordprocessingml/2006/main" xmlns:w14="http://schemas.microsoft.com/office/word/2010/wordml" xmlns:w15="http://schemas.microsoft.com/office/word/2012/wordml" xmlns:wpg="http://schemas.microsoft.com/office/word/2010/wordprocessingGroup" xmlns:wpi="http://schemas.microsoft.com/office/word/2010/wordprocessingInk" xmlns:wne="http://schemas.microsoft.com/office/word/2006/wordml" xmlns:wps="http://schemas.microsoft.com/office/word/2010/wordprocessingShape" mc:Ignorable="w14 w15 wp14">
   <w:p>
     <w:pPr>
       <w:pStyle w:val="Header"/>
@@ -9684,8 +9676,8 @@
 </file>
 
 <file path=word/numbering.xml><?xml version="1.0" encoding="utf-8"?>
-<w:numbering xmlns:wpc="http://schemas.microsoft.com/office/word/2010/wordprocessingCanvas" xmlns:cx="http://schemas.microsoft.com/office/drawing/2014/chartex" xmlns:cx1="http://schemas.microsoft.com/office/drawing/2015/9/8/chartex" xmlns:cx2="http://schemas.microsoft.com/office/drawing/2015/10/21/chartex" xmlns:cx3="http://schemas.microsoft.com/office/drawing/2016/5/9/chartex" xmlns:cx4="http://schemas.microsoft.com/office/drawing/2016/5/10/chartex" xmlns:cx5="http://schemas.microsoft.com/office/drawing/2016/5/11/chartex" xmlns:cx6="http://schemas.microsoft.com/office/drawing/2016/5/12/chartex" xmlns:cx7="http://schemas.microsoft.com/office/drawing/2016/5/13/chartex" xmlns:cx8="http://schemas.microsoft.com/office/drawing/2016/5/14/chartex" xmlns:mc="http://schemas.openxmlformats.org/markup-compatibility/2006" xmlns:aink="http://schemas.microsoft.com/office/drawing/2016/ink" xmlns:am3d="http://schemas.microsoft.com/office/drawing/2017/model3d" xmlns:o="urn:schemas-microsoft-com:office:office" xmlns:r="http://schemas.openxmlformats.org/officeDocument/2006/relationships" xmlns:m="http://schemas.openxmlformats.org/officeDocument/2006/math" xmlns:v="urn:schemas-microsoft-com:vml" xmlns:wp14="http://schemas.microsoft.com/office/word/2010/wordprocessingDrawing" xmlns:wp="http://schemas.openxmlformats.org/drawingml/2006/wordprocessingDrawing" xmlns:w10="urn:schemas-microsoft-com:office:word" xmlns:w="http://schemas.openxmlformats.org/wordprocessingml/2006/main" xmlns:w14="http://schemas.microsoft.com/office/word/2010/wordml" xmlns:w15="http://schemas.microsoft.com/office/word/2012/wordml" xmlns:w16cid="http://schemas.microsoft.com/office/word/2016/wordml/cid" xmlns:w16se="http://schemas.microsoft.com/office/word/2015/wordml/symex" xmlns:wpg="http://schemas.microsoft.com/office/word/2010/wordprocessingGroup" xmlns:wpi="http://schemas.microsoft.com/office/word/2010/wordprocessingInk" xmlns:wne="http://schemas.microsoft.com/office/word/2006/wordml" xmlns:wps="http://schemas.microsoft.com/office/word/2010/wordprocessingShape" mc:Ignorable="w14 w15 w16se w16cid wp14">
-  <w:abstractNum w:abstractNumId="0" w15:restartNumberingAfterBreak="0">
+<w:numbering xmlns:wpc="http://schemas.microsoft.com/office/word/2010/wordprocessingCanvas" xmlns:mc="http://schemas.openxmlformats.org/markup-compatibility/2006" xmlns:o="urn:schemas-microsoft-com:office:office" xmlns:r="http://schemas.openxmlformats.org/officeDocument/2006/relationships" xmlns:m="http://schemas.openxmlformats.org/officeDocument/2006/math" xmlns:v="urn:schemas-microsoft-com:vml" xmlns:wp14="http://schemas.microsoft.com/office/word/2010/wordprocessingDrawing" xmlns:wp="http://schemas.openxmlformats.org/drawingml/2006/wordprocessingDrawing" xmlns:w10="urn:schemas-microsoft-com:office:word" xmlns:w="http://schemas.openxmlformats.org/wordprocessingml/2006/main" xmlns:w14="http://schemas.microsoft.com/office/word/2010/wordml" xmlns:w15="http://schemas.microsoft.com/office/word/2012/wordml" xmlns:wpg="http://schemas.microsoft.com/office/word/2010/wordprocessingGroup" xmlns:wpi="http://schemas.microsoft.com/office/word/2010/wordprocessingInk" xmlns:wne="http://schemas.microsoft.com/office/word/2006/wordml" xmlns:wps="http://schemas.microsoft.com/office/word/2010/wordprocessingShape" mc:Ignorable="w14 w15 wp14">
+  <w:abstractNum w:abstractNumId="0">
     <w:nsid w:val="00D80911"/>
     <w:multiLevelType w:val="hybridMultilevel"/>
     <w:tmpl w:val="D05CF4D6"/>
@@ -9798,7 +9790,7 @@
       </w:rPr>
     </w:lvl>
   </w:abstractNum>
-  <w:abstractNum w:abstractNumId="1" w15:restartNumberingAfterBreak="0">
+  <w:abstractNum w:abstractNumId="1">
     <w:nsid w:val="04E60920"/>
     <w:multiLevelType w:val="hybridMultilevel"/>
     <w:tmpl w:val="9DB0F662"/>
@@ -9911,7 +9903,7 @@
       </w:rPr>
     </w:lvl>
   </w:abstractNum>
-  <w:abstractNum w:abstractNumId="2" w15:restartNumberingAfterBreak="0">
+  <w:abstractNum w:abstractNumId="2">
     <w:nsid w:val="06216018"/>
     <w:multiLevelType w:val="hybridMultilevel"/>
     <w:tmpl w:val="D110E71E"/>
@@ -10000,7 +9992,7 @@
       </w:pPr>
     </w:lvl>
   </w:abstractNum>
-  <w:abstractNum w:abstractNumId="3" w15:restartNumberingAfterBreak="0">
+  <w:abstractNum w:abstractNumId="3">
     <w:nsid w:val="0ACC61BD"/>
     <w:multiLevelType w:val="hybridMultilevel"/>
     <w:tmpl w:val="B5F4C396"/>
@@ -10113,7 +10105,7 @@
       </w:rPr>
     </w:lvl>
   </w:abstractNum>
-  <w:abstractNum w:abstractNumId="4" w15:restartNumberingAfterBreak="0">
+  <w:abstractNum w:abstractNumId="4">
     <w:nsid w:val="0BCB1966"/>
     <w:multiLevelType w:val="hybridMultilevel"/>
     <w:tmpl w:val="288856D8"/>
@@ -10226,7 +10218,7 @@
       </w:rPr>
     </w:lvl>
   </w:abstractNum>
-  <w:abstractNum w:abstractNumId="5" w15:restartNumberingAfterBreak="0">
+  <w:abstractNum w:abstractNumId="5">
     <w:nsid w:val="0F1F54D1"/>
     <w:multiLevelType w:val="hybridMultilevel"/>
     <w:tmpl w:val="1D28EE44"/>
@@ -10339,7 +10331,7 @@
       </w:rPr>
     </w:lvl>
   </w:abstractNum>
-  <w:abstractNum w:abstractNumId="6" w15:restartNumberingAfterBreak="0">
+  <w:abstractNum w:abstractNumId="6">
     <w:nsid w:val="12D46FE6"/>
     <w:multiLevelType w:val="hybridMultilevel"/>
     <w:tmpl w:val="2E189FDA"/>
@@ -10452,7 +10444,7 @@
       </w:rPr>
     </w:lvl>
   </w:abstractNum>
-  <w:abstractNum w:abstractNumId="7" w15:restartNumberingAfterBreak="0">
+  <w:abstractNum w:abstractNumId="7">
     <w:nsid w:val="13A00DEC"/>
     <w:multiLevelType w:val="hybridMultilevel"/>
     <w:tmpl w:val="A9E40BD8"/>
@@ -10539,7 +10531,7 @@
       </w:pPr>
     </w:lvl>
   </w:abstractNum>
-  <w:abstractNum w:abstractNumId="8" w15:restartNumberingAfterBreak="0">
+  <w:abstractNum w:abstractNumId="8">
     <w:nsid w:val="1A6431B0"/>
     <w:multiLevelType w:val="hybridMultilevel"/>
     <w:tmpl w:val="4838D890"/>
@@ -10628,7 +10620,7 @@
       </w:pPr>
     </w:lvl>
   </w:abstractNum>
-  <w:abstractNum w:abstractNumId="9" w15:restartNumberingAfterBreak="0">
+  <w:abstractNum w:abstractNumId="9">
     <w:nsid w:val="1D9F0B2D"/>
     <w:multiLevelType w:val="hybridMultilevel"/>
     <w:tmpl w:val="D4822C4A"/>
@@ -10741,7 +10733,7 @@
       </w:rPr>
     </w:lvl>
   </w:abstractNum>
-  <w:abstractNum w:abstractNumId="10" w15:restartNumberingAfterBreak="0">
+  <w:abstractNum w:abstractNumId="10">
     <w:nsid w:val="1DAD2515"/>
     <w:multiLevelType w:val="hybridMultilevel"/>
     <w:tmpl w:val="9C1E9A04"/>
@@ -10854,7 +10846,7 @@
       </w:rPr>
     </w:lvl>
   </w:abstractNum>
-  <w:abstractNum w:abstractNumId="11" w15:restartNumberingAfterBreak="0">
+  <w:abstractNum w:abstractNumId="11">
     <w:nsid w:val="1E9D1C82"/>
     <w:multiLevelType w:val="hybridMultilevel"/>
     <w:tmpl w:val="61D804B4"/>
@@ -10943,7 +10935,7 @@
       </w:pPr>
     </w:lvl>
   </w:abstractNum>
-  <w:abstractNum w:abstractNumId="12" w15:restartNumberingAfterBreak="0">
+  <w:abstractNum w:abstractNumId="12">
     <w:nsid w:val="22CD3F94"/>
     <w:multiLevelType w:val="hybridMultilevel"/>
     <w:tmpl w:val="A044FDFA"/>
@@ -11029,7 +11021,7 @@
       </w:pPr>
     </w:lvl>
   </w:abstractNum>
-  <w:abstractNum w:abstractNumId="13" w15:restartNumberingAfterBreak="0">
+  <w:abstractNum w:abstractNumId="13">
     <w:nsid w:val="241D189F"/>
     <w:multiLevelType w:val="hybridMultilevel"/>
     <w:tmpl w:val="EA7C4686"/>
@@ -11118,7 +11110,7 @@
       </w:pPr>
     </w:lvl>
   </w:abstractNum>
-  <w:abstractNum w:abstractNumId="14" w15:restartNumberingAfterBreak="0">
+  <w:abstractNum w:abstractNumId="14">
     <w:nsid w:val="24580BC8"/>
     <w:multiLevelType w:val="hybridMultilevel"/>
     <w:tmpl w:val="65C00B9C"/>
@@ -11231,7 +11223,7 @@
       </w:rPr>
     </w:lvl>
   </w:abstractNum>
-  <w:abstractNum w:abstractNumId="15" w15:restartNumberingAfterBreak="0">
+  <w:abstractNum w:abstractNumId="15">
     <w:nsid w:val="26413526"/>
     <w:multiLevelType w:val="hybridMultilevel"/>
     <w:tmpl w:val="A1B4F3F4"/>
@@ -11317,7 +11309,7 @@
       </w:pPr>
     </w:lvl>
   </w:abstractNum>
-  <w:abstractNum w:abstractNumId="16" w15:restartNumberingAfterBreak="0">
+  <w:abstractNum w:abstractNumId="16">
     <w:nsid w:val="28144613"/>
     <w:multiLevelType w:val="hybridMultilevel"/>
     <w:tmpl w:val="148C9E34"/>
@@ -11430,7 +11422,7 @@
       </w:rPr>
     </w:lvl>
   </w:abstractNum>
-  <w:abstractNum w:abstractNumId="17" w15:restartNumberingAfterBreak="0">
+  <w:abstractNum w:abstractNumId="17">
     <w:nsid w:val="29E744EE"/>
     <w:multiLevelType w:val="hybridMultilevel"/>
     <w:tmpl w:val="39700344"/>
@@ -11543,7 +11535,7 @@
       </w:rPr>
     </w:lvl>
   </w:abstractNum>
-  <w:abstractNum w:abstractNumId="18" w15:restartNumberingAfterBreak="0">
+  <w:abstractNum w:abstractNumId="18">
     <w:nsid w:val="2A510F74"/>
     <w:multiLevelType w:val="hybridMultilevel"/>
     <w:tmpl w:val="4992F376"/>
@@ -11656,7 +11648,7 @@
       </w:rPr>
     </w:lvl>
   </w:abstractNum>
-  <w:abstractNum w:abstractNumId="19" w15:restartNumberingAfterBreak="0">
+  <w:abstractNum w:abstractNumId="19">
     <w:nsid w:val="3116495F"/>
     <w:multiLevelType w:val="hybridMultilevel"/>
     <w:tmpl w:val="1D4A0644"/>
@@ -11745,7 +11737,7 @@
       </w:pPr>
     </w:lvl>
   </w:abstractNum>
-  <w:abstractNum w:abstractNumId="20" w15:restartNumberingAfterBreak="0">
+  <w:abstractNum w:abstractNumId="20">
     <w:nsid w:val="35605F8C"/>
     <w:multiLevelType w:val="hybridMultilevel"/>
     <w:tmpl w:val="E410F622"/>
@@ -11835,7 +11827,7 @@
       </w:pPr>
     </w:lvl>
   </w:abstractNum>
-  <w:abstractNum w:abstractNumId="21" w15:restartNumberingAfterBreak="0">
+  <w:abstractNum w:abstractNumId="21">
     <w:nsid w:val="385C6CB3"/>
     <w:multiLevelType w:val="hybridMultilevel"/>
     <w:tmpl w:val="C1C67C5C"/>
@@ -11948,7 +11940,7 @@
       </w:rPr>
     </w:lvl>
   </w:abstractNum>
-  <w:abstractNum w:abstractNumId="22" w15:restartNumberingAfterBreak="0">
+  <w:abstractNum w:abstractNumId="22">
     <w:nsid w:val="3ADE0EFC"/>
     <w:multiLevelType w:val="hybridMultilevel"/>
     <w:tmpl w:val="B86A371A"/>
@@ -12037,7 +12029,7 @@
       </w:pPr>
     </w:lvl>
   </w:abstractNum>
-  <w:abstractNum w:abstractNumId="23" w15:restartNumberingAfterBreak="0">
+  <w:abstractNum w:abstractNumId="23">
     <w:nsid w:val="3D536169"/>
     <w:multiLevelType w:val="hybridMultilevel"/>
     <w:tmpl w:val="3940B458"/>
@@ -12126,7 +12118,7 @@
       </w:pPr>
     </w:lvl>
   </w:abstractNum>
-  <w:abstractNum w:abstractNumId="24" w15:restartNumberingAfterBreak="0">
+  <w:abstractNum w:abstractNumId="24">
     <w:nsid w:val="3E877886"/>
     <w:multiLevelType w:val="hybridMultilevel"/>
     <w:tmpl w:val="EE90AE14"/>
@@ -12239,7 +12231,7 @@
       </w:rPr>
     </w:lvl>
   </w:abstractNum>
-  <w:abstractNum w:abstractNumId="25" w15:restartNumberingAfterBreak="0">
+  <w:abstractNum w:abstractNumId="25">
     <w:nsid w:val="4177470F"/>
     <w:multiLevelType w:val="hybridMultilevel"/>
     <w:tmpl w:val="A2647216"/>
@@ -12352,7 +12344,7 @@
       </w:rPr>
     </w:lvl>
   </w:abstractNum>
-  <w:abstractNum w:abstractNumId="26" w15:restartNumberingAfterBreak="0">
+  <w:abstractNum w:abstractNumId="26">
     <w:nsid w:val="43014757"/>
     <w:multiLevelType w:val="hybridMultilevel"/>
     <w:tmpl w:val="52D87BE2"/>
@@ -12465,7 +12457,7 @@
       </w:rPr>
     </w:lvl>
   </w:abstractNum>
-  <w:abstractNum w:abstractNumId="27" w15:restartNumberingAfterBreak="0">
+  <w:abstractNum w:abstractNumId="27">
     <w:nsid w:val="477F295F"/>
     <w:multiLevelType w:val="hybridMultilevel"/>
     <w:tmpl w:val="C920673E"/>
@@ -12578,7 +12570,7 @@
       </w:rPr>
     </w:lvl>
   </w:abstractNum>
-  <w:abstractNum w:abstractNumId="28" w15:restartNumberingAfterBreak="0">
+  <w:abstractNum w:abstractNumId="28">
     <w:nsid w:val="48AF3472"/>
     <w:multiLevelType w:val="hybridMultilevel"/>
     <w:tmpl w:val="53BE0AA8"/>
@@ -12691,7 +12683,7 @@
       </w:rPr>
     </w:lvl>
   </w:abstractNum>
-  <w:abstractNum w:abstractNumId="29" w15:restartNumberingAfterBreak="0">
+  <w:abstractNum w:abstractNumId="29">
     <w:nsid w:val="4F5B2890"/>
     <w:multiLevelType w:val="hybridMultilevel"/>
     <w:tmpl w:val="9FAE4850"/>
@@ -12804,7 +12796,7 @@
       </w:rPr>
     </w:lvl>
   </w:abstractNum>
-  <w:abstractNum w:abstractNumId="30" w15:restartNumberingAfterBreak="0">
+  <w:abstractNum w:abstractNumId="30">
     <w:nsid w:val="51EF0F4D"/>
     <w:multiLevelType w:val="hybridMultilevel"/>
     <w:tmpl w:val="643CA648"/>
@@ -12917,7 +12909,7 @@
       </w:rPr>
     </w:lvl>
   </w:abstractNum>
-  <w:abstractNum w:abstractNumId="31" w15:restartNumberingAfterBreak="0">
+  <w:abstractNum w:abstractNumId="31">
     <w:nsid w:val="5507266E"/>
     <w:multiLevelType w:val="hybridMultilevel"/>
     <w:tmpl w:val="22522E3A"/>
@@ -13030,7 +13022,7 @@
       </w:rPr>
     </w:lvl>
   </w:abstractNum>
-  <w:abstractNum w:abstractNumId="32" w15:restartNumberingAfterBreak="0">
+  <w:abstractNum w:abstractNumId="32">
     <w:nsid w:val="55990837"/>
     <w:multiLevelType w:val="hybridMultilevel"/>
     <w:tmpl w:val="960254F8"/>
@@ -13143,7 +13135,7 @@
       </w:rPr>
     </w:lvl>
   </w:abstractNum>
-  <w:abstractNum w:abstractNumId="33" w15:restartNumberingAfterBreak="0">
+  <w:abstractNum w:abstractNumId="33">
     <w:nsid w:val="59BD76FD"/>
     <w:multiLevelType w:val="hybridMultilevel"/>
     <w:tmpl w:val="576647CC"/>
@@ -13256,7 +13248,7 @@
       </w:rPr>
     </w:lvl>
   </w:abstractNum>
-  <w:abstractNum w:abstractNumId="34" w15:restartNumberingAfterBreak="0">
+  <w:abstractNum w:abstractNumId="34">
     <w:nsid w:val="5A7E4D9E"/>
     <w:multiLevelType w:val="hybridMultilevel"/>
     <w:tmpl w:val="E3F4836E"/>
@@ -13369,7 +13361,7 @@
       </w:rPr>
     </w:lvl>
   </w:abstractNum>
-  <w:abstractNum w:abstractNumId="35" w15:restartNumberingAfterBreak="0">
+  <w:abstractNum w:abstractNumId="35">
     <w:nsid w:val="5F9A715F"/>
     <w:multiLevelType w:val="hybridMultilevel"/>
     <w:tmpl w:val="4B26630C"/>
@@ -13482,7 +13474,7 @@
       </w:rPr>
     </w:lvl>
   </w:abstractNum>
-  <w:abstractNum w:abstractNumId="36" w15:restartNumberingAfterBreak="0">
+  <w:abstractNum w:abstractNumId="36">
     <w:nsid w:val="60195F8C"/>
     <w:multiLevelType w:val="hybridMultilevel"/>
     <w:tmpl w:val="72AE0572"/>
@@ -13595,7 +13587,7 @@
       </w:rPr>
     </w:lvl>
   </w:abstractNum>
-  <w:abstractNum w:abstractNumId="37" w15:restartNumberingAfterBreak="0">
+  <w:abstractNum w:abstractNumId="37">
     <w:nsid w:val="63463F0C"/>
     <w:multiLevelType w:val="hybridMultilevel"/>
     <w:tmpl w:val="68340B7A"/>
@@ -13684,7 +13676,7 @@
       </w:pPr>
     </w:lvl>
   </w:abstractNum>
-  <w:abstractNum w:abstractNumId="38" w15:restartNumberingAfterBreak="0">
+  <w:abstractNum w:abstractNumId="38">
     <w:nsid w:val="654B4216"/>
     <w:multiLevelType w:val="hybridMultilevel"/>
     <w:tmpl w:val="14F2D92A"/>
@@ -13797,7 +13789,7 @@
       </w:rPr>
     </w:lvl>
   </w:abstractNum>
-  <w:abstractNum w:abstractNumId="39" w15:restartNumberingAfterBreak="0">
+  <w:abstractNum w:abstractNumId="39">
     <w:nsid w:val="67114EBE"/>
     <w:multiLevelType w:val="hybridMultilevel"/>
     <w:tmpl w:val="0AE663BC"/>
@@ -13910,7 +13902,7 @@
       </w:rPr>
     </w:lvl>
   </w:abstractNum>
-  <w:abstractNum w:abstractNumId="40" w15:restartNumberingAfterBreak="0">
+  <w:abstractNum w:abstractNumId="40">
     <w:nsid w:val="67CE2311"/>
     <w:multiLevelType w:val="hybridMultilevel"/>
     <w:tmpl w:val="EF4000E8"/>
@@ -13999,7 +13991,7 @@
       </w:pPr>
     </w:lvl>
   </w:abstractNum>
-  <w:abstractNum w:abstractNumId="41" w15:restartNumberingAfterBreak="0">
+  <w:abstractNum w:abstractNumId="41">
     <w:nsid w:val="70BA6082"/>
     <w:multiLevelType w:val="hybridMultilevel"/>
     <w:tmpl w:val="37BC7F4A"/>
@@ -14112,7 +14104,7 @@
       </w:rPr>
     </w:lvl>
   </w:abstractNum>
-  <w:abstractNum w:abstractNumId="42" w15:restartNumberingAfterBreak="0">
+  <w:abstractNum w:abstractNumId="42">
     <w:nsid w:val="7264424E"/>
     <w:multiLevelType w:val="hybridMultilevel"/>
     <w:tmpl w:val="1FF6867A"/>
@@ -14201,7 +14193,7 @@
       </w:pPr>
     </w:lvl>
   </w:abstractNum>
-  <w:abstractNum w:abstractNumId="43" w15:restartNumberingAfterBreak="0">
+  <w:abstractNum w:abstractNumId="43">
     <w:nsid w:val="76C93C4C"/>
     <w:multiLevelType w:val="hybridMultilevel"/>
     <w:tmpl w:val="D020FDDE"/>
@@ -14314,7 +14306,7 @@
       </w:rPr>
     </w:lvl>
   </w:abstractNum>
-  <w:abstractNum w:abstractNumId="44" w15:restartNumberingAfterBreak="0">
+  <w:abstractNum w:abstractNumId="44">
     <w:nsid w:val="7A0155B4"/>
     <w:multiLevelType w:val="hybridMultilevel"/>
     <w:tmpl w:val="581A57DA"/>
@@ -14427,7 +14419,7 @@
       </w:rPr>
     </w:lvl>
   </w:abstractNum>
-  <w:abstractNum w:abstractNumId="45" w15:restartNumberingAfterBreak="0">
+  <w:abstractNum w:abstractNumId="45">
     <w:nsid w:val="7B997E46"/>
     <w:multiLevelType w:val="hybridMultilevel"/>
     <w:tmpl w:val="3CCE047A"/>
@@ -14709,7 +14701,7 @@
 </file>
 
 <file path=word/styles.xml><?xml version="1.0" encoding="utf-8"?>
-<w:styles xmlns:mc="http://schemas.openxmlformats.org/markup-compatibility/2006" xmlns:r="http://schemas.openxmlformats.org/officeDocument/2006/relationships" xmlns:w="http://schemas.openxmlformats.org/wordprocessingml/2006/main" xmlns:w14="http://schemas.microsoft.com/office/word/2010/wordml" xmlns:w15="http://schemas.microsoft.com/office/word/2012/wordml" xmlns:w16cid="http://schemas.microsoft.com/office/word/2016/wordml/cid" xmlns:w16se="http://schemas.microsoft.com/office/word/2015/wordml/symex" mc:Ignorable="w14 w15 w16se w16cid">
+<w:styles xmlns:mc="http://schemas.openxmlformats.org/markup-compatibility/2006" xmlns:r="http://schemas.openxmlformats.org/officeDocument/2006/relationships" xmlns:w="http://schemas.openxmlformats.org/wordprocessingml/2006/main" xmlns:w14="http://schemas.microsoft.com/office/word/2010/wordml" xmlns:w15="http://schemas.microsoft.com/office/word/2012/wordml" mc:Ignorable="w14 w15">
   <w:docDefaults>
     <w:rPrDefault>
       <w:rPr>
@@ -14725,7 +14717,7 @@
       </w:pPr>
     </w:pPrDefault>
   </w:docDefaults>
-  <w:latentStyles w:defLockedState="0" w:defUIPriority="99" w:defSemiHidden="0" w:defUnhideWhenUsed="0" w:defQFormat="0" w:count="375">
+  <w:latentStyles w:defLockedState="0" w:defUIPriority="99" w:defSemiHidden="0" w:defUnhideWhenUsed="0" w:defQFormat="0" w:count="371">
     <w:lsdException w:name="Normal" w:uiPriority="0" w:qFormat="1"/>
     <w:lsdException w:name="heading 1" w:uiPriority="9" w:qFormat="1"/>
     <w:lsdException w:name="heading 2" w:semiHidden="1" w:uiPriority="9" w:unhideWhenUsed="1" w:qFormat="1"/>
@@ -15097,10 +15089,6 @@
     <w:lsdException w:name="List Table 5 Dark Accent 6" w:uiPriority="50"/>
     <w:lsdException w:name="List Table 6 Colorful Accent 6" w:uiPriority="51"/>
     <w:lsdException w:name="List Table 7 Colorful Accent 6" w:uiPriority="52"/>
-    <w:lsdException w:name="Mention" w:semiHidden="1" w:unhideWhenUsed="1"/>
-    <w:lsdException w:name="Smart Hyperlink" w:semiHidden="1" w:unhideWhenUsed="1"/>
-    <w:lsdException w:name="Hashtag" w:semiHidden="1" w:unhideWhenUsed="1"/>
-    <w:lsdException w:name="Unresolved Mention" w:semiHidden="1" w:unhideWhenUsed="1"/>
   </w:latentStyles>
   <w:style w:type="paragraph" w:default="1" w:styleId="Normal">
     <w:name w:val="Normal"/>
@@ -15228,6 +15216,7 @@
   <w:style w:type="character" w:default="1" w:styleId="DefaultParagraphFont">
     <w:name w:val="Default Paragraph Font"/>
     <w:uiPriority w:val="1"/>
+    <w:semiHidden/>
     <w:unhideWhenUsed/>
   </w:style>
   <w:style w:type="table" w:default="1" w:styleId="TableNormal">
@@ -15488,7 +15477,6 @@
       <w:spacing w:after="0" w:line="240" w:lineRule="auto"/>
     </w:pPr>
     <w:tblPr>
-      <w:tblInd w:w="0" w:type="nil"/>
       <w:tblBorders>
         <w:top w:val="single" w:sz="4" w:space="0" w:color="auto"/>
         <w:left w:val="single" w:sz="4" w:space="0" w:color="auto"/>
@@ -15497,6 +15485,12 @@
         <w:insideH w:val="single" w:sz="4" w:space="0" w:color="auto"/>
         <w:insideV w:val="single" w:sz="4" w:space="0" w:color="auto"/>
       </w:tblBorders>
+      <w:tblCellMar>
+        <w:top w:w="0" w:type="dxa"/>
+        <w:left w:w="108" w:type="dxa"/>
+        <w:bottom w:w="0" w:type="dxa"/>
+        <w:right w:w="108" w:type="dxa"/>
+      </w:tblCellMar>
     </w:tblPr>
   </w:style>
   <w:style w:type="character" w:customStyle="1" w:styleId="ListParagraphChar">
@@ -15800,7 +15794,7 @@
 </file>
 
 <file path=customXml/itemProps1.xml><?xml version="1.0" encoding="utf-8"?>
-<ds:datastoreItem xmlns:ds="http://schemas.openxmlformats.org/officeDocument/2006/customXml" ds:itemID="{7CB83F83-A06C-4822-BC97-99C9DA53C86C}">
+<ds:datastoreItem xmlns:ds="http://schemas.openxmlformats.org/officeDocument/2006/customXml" ds:itemID="{26136850-60C1-41F0-AE48-36F430DFF6C7}">
   <ds:schemaRefs>
     <ds:schemaRef ds:uri="http://schemas.openxmlformats.org/officeDocument/2006/bibliography"/>
   </ds:schemaRefs>

</xml_diff>